<commit_message>
Combine home and work hw
</commit_message>
<xml_diff>
--- a/HW4.2.docx
+++ b/HW4.2.docx
@@ -65,55 +65,31 @@
     <w:p>
       <w:pPr>
         <w:pStyle w:val="ListParagraph"/>
-        <w:numPr>
-          <w:ilvl w:val="2"/>
-          <w:numId w:val="2"/>
-        </w:numPr>
-        <w:rPr>
-          <w:rFonts w:ascii="Palatino Linotype" w:hAnsi="Palatino Linotype"/>
-          <w:noProof/>
-        </w:rPr>
-      </w:pPr>
-      <w:r>
-        <w:rPr>
-          <w:rFonts w:ascii="Palatino Linotype" w:hAnsi="Palatino Linotype"/>
-          <w:noProof/>
-        </w:rPr>
-        <w:t>PCA scatter plots</w:t>
-      </w:r>
-    </w:p>
-    <w:p>
-      <w:pPr>
-        <w:pStyle w:val="ListParagraph"/>
-        <w:numPr>
-          <w:ilvl w:val="2"/>
-          <w:numId w:val="2"/>
-        </w:numPr>
-        <w:rPr>
-          <w:rFonts w:ascii="Palatino Linotype" w:hAnsi="Palatino Linotype"/>
-          <w:noProof/>
-        </w:rPr>
-      </w:pPr>
-      <w:r>
-        <w:rPr>
-          <w:rFonts w:ascii="Palatino Linotype" w:hAnsi="Palatino Linotype"/>
+        <w:tabs>
+          <w:tab w:val="center" w:pos="2160"/>
+          <w:tab w:val="center" w:pos="6660"/>
+        </w:tabs>
+        <w:ind w:left="360"/>
+      </w:pPr>
+      <w:r>
+        <w:rPr>
           <w:noProof/>
         </w:rPr>
         <mc:AlternateContent>
           <mc:Choice Requires="wpg">
             <w:drawing>
-              <wp:anchor distT="0" distB="0" distL="114300" distR="114300" simplePos="0" relativeHeight="251660288" behindDoc="0" locked="0" layoutInCell="1" allowOverlap="1">
+              <wp:anchor distT="0" distB="0" distL="114300" distR="114300" simplePos="0" relativeHeight="251664384" behindDoc="0" locked="0" layoutInCell="1" allowOverlap="1" wp14:anchorId="40DD5E82" wp14:editId="077F839C">
                 <wp:simplePos x="0" y="0"/>
                 <wp:positionH relativeFrom="column">
-                  <wp:posOffset>220980</wp:posOffset>
+                  <wp:posOffset>152400</wp:posOffset>
                 </wp:positionH>
                 <wp:positionV relativeFrom="paragraph">
-                  <wp:posOffset>497205</wp:posOffset>
+                  <wp:posOffset>197485</wp:posOffset>
                 </wp:positionV>
-                <wp:extent cx="5768340" cy="2743200"/>
-                <wp:effectExtent l="0" t="0" r="3810" b="0"/>
+                <wp:extent cx="5600700" cy="2743200"/>
+                <wp:effectExtent l="0" t="0" r="0" b="0"/>
                 <wp:wrapTopAndBottom/>
-                <wp:docPr id="15" name="Group 15"/>
+                <wp:docPr id="2" name="Group 2"/>
                 <wp:cNvGraphicFramePr/>
                 <a:graphic xmlns:a="http://schemas.openxmlformats.org/drawingml/2006/main">
                   <a:graphicData uri="http://schemas.microsoft.com/office/word/2010/wordprocessingGroup">
@@ -122,14 +98,14 @@
                       <wpg:grpSpPr>
                         <a:xfrm>
                           <a:off x="0" y="0"/>
-                          <a:ext cx="5768340" cy="2743200"/>
+                          <a:ext cx="5600700" cy="2743200"/>
                           <a:chOff x="0" y="0"/>
-                          <a:chExt cx="5768340" cy="2743200"/>
+                          <a:chExt cx="5600700" cy="2743200"/>
                         </a:xfrm>
                       </wpg:grpSpPr>
                       <pic:pic xmlns:pic="http://schemas.openxmlformats.org/drawingml/2006/picture">
                         <pic:nvPicPr>
-                          <pic:cNvPr id="4" name="Picture 4"/>
+                          <pic:cNvPr id="3" name="Picture 3"/>
                           <pic:cNvPicPr>
                             <a:picLocks noChangeAspect="1"/>
                           </pic:cNvPicPr>
@@ -158,13 +134,394 @@
                       </pic:pic>
                       <pic:pic xmlns:pic="http://schemas.openxmlformats.org/drawingml/2006/picture">
                         <pic:nvPicPr>
+                          <pic:cNvPr id="5" name="Picture 5"/>
+                          <pic:cNvPicPr>
+                            <a:picLocks noChangeAspect="1"/>
+                          </pic:cNvPicPr>
+                        </pic:nvPicPr>
+                        <pic:blipFill>
+                          <a:blip r:embed="rId7" cstate="print">
+                            <a:extLst>
+                              <a:ext uri="{28A0092B-C50C-407E-A947-70E740481C1C}">
+                                <a14:useLocalDpi xmlns:a14="http://schemas.microsoft.com/office/drawing/2010/main" val="0"/>
+                              </a:ext>
+                            </a:extLst>
+                          </a:blip>
+                          <a:stretch>
+                            <a:fillRect/>
+                          </a:stretch>
+                        </pic:blipFill>
+                        <pic:spPr>
+                          <a:xfrm>
+                            <a:off x="2857500" y="0"/>
+                            <a:ext cx="2743200" cy="2743200"/>
+                          </a:xfrm>
+                          <a:prstGeom prst="rect">
+                            <a:avLst/>
+                          </a:prstGeom>
+                        </pic:spPr>
+                      </pic:pic>
+                    </wpg:wgp>
+                  </a:graphicData>
+                </a:graphic>
+              </wp:anchor>
+            </w:drawing>
+          </mc:Choice>
+          <mc:Fallback>
+            <w:pict>
+              <v:group id="Group 2" o:spid="_x0000_s1026" style="position:absolute;margin-left:12pt;margin-top:15.55pt;width:441pt;height:3in;z-index:251664384" coordsize="56007,27432" o:gfxdata="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">
+                <v:shapetype id="_x0000_t75" coordsize="21600,21600" o:spt="75" o:preferrelative="t" path="m@4@5l@4@11@9@11@9@5xe" filled="f" stroked="f">
+                  <v:stroke joinstyle="miter"/>
+                  <v:formulas>
+                    <v:f eqn="if lineDrawn pixelLineWidth 0"/>
+                    <v:f eqn="sum @0 1 0"/>
+                    <v:f eqn="sum 0 0 @1"/>
+                    <v:f eqn="prod @2 1 2"/>
+                    <v:f eqn="prod @3 21600 pixelWidth"/>
+                    <v:f eqn="prod @3 21600 pixelHeight"/>
+                    <v:f eqn="sum @0 0 1"/>
+                    <v:f eqn="prod @6 1 2"/>
+                    <v:f eqn="prod @7 21600 pixelWidth"/>
+                    <v:f eqn="sum @8 21600 0"/>
+                    <v:f eqn="prod @7 21600 pixelHeight"/>
+                    <v:f eqn="sum @10 21600 0"/>
+                  </v:formulas>
+                  <v:path o:extrusionok="f" gradientshapeok="t" o:connecttype="rect"/>
+                  <o:lock v:ext="edit" aspectratio="t"/>
+                </v:shapetype>
+                <v:shape id="Picture 3" o:spid="_x0000_s1027" type="#_x0000_t75" style="position:absolute;width:27432;height:27432;visibility:visible;mso-wrap-style:square" o:gfxdata="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">
+                  <v:imagedata r:id="rId8" o:title=""/>
+                  <v:path arrowok="t"/>
+                </v:shape>
+                <v:shape id="Picture 5" o:spid="_x0000_s1028" type="#_x0000_t75" style="position:absolute;left:28575;width:27432;height:27432;visibility:visible;mso-wrap-style:square" o:gfxdata="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">
+                  <v:imagedata r:id="rId9" o:title=""/>
+                  <v:path arrowok="t"/>
+                </v:shape>
+                <w10:wrap type="topAndBottom"/>
+              </v:group>
+            </w:pict>
+          </mc:Fallback>
+        </mc:AlternateContent>
+      </w:r>
+      <w:r>
+        <w:tab/>
+        <w:t>MALE</w:t>
+      </w:r>
+      <w:r>
+        <w:tab/>
+        <w:t>FEMALE</w:t>
+      </w:r>
+    </w:p>
+    <w:p>
+      <w:pPr>
+        <w:pStyle w:val="ListParagraph"/>
+        <w:tabs>
+          <w:tab w:val="center" w:pos="2160"/>
+          <w:tab w:val="center" w:pos="6660"/>
+        </w:tabs>
+        <w:ind w:left="360"/>
+      </w:pPr>
+    </w:p>
+    <w:p>
+      <w:pPr>
+        <w:pStyle w:val="ListParagraph"/>
+        <w:ind w:left="1080"/>
+        <w:rPr>
+          <w:rFonts w:ascii="Palatino Linotype" w:hAnsi="Palatino Linotype"/>
+          <w:noProof/>
+        </w:rPr>
+      </w:pPr>
+    </w:p>
+    <w:p>
+      <w:pPr>
+        <w:pStyle w:val="ListParagraph"/>
+        <w:numPr>
+          <w:ilvl w:val="2"/>
+          <w:numId w:val="2"/>
+        </w:numPr>
+        <w:rPr>
+          <w:rFonts w:ascii="Palatino Linotype" w:hAnsi="Palatino Linotype"/>
+          <w:noProof/>
+        </w:rPr>
+      </w:pPr>
+      <w:r>
+        <w:rPr>
+          <w:rFonts w:ascii="Palatino Linotype" w:hAnsi="Palatino Linotype"/>
+          <w:noProof/>
+        </w:rPr>
+        <w:t>PCA scatter plots</w:t>
+      </w:r>
+    </w:p>
+    <w:p>
+      <w:pPr>
+        <w:pStyle w:val="ListParagraph"/>
+        <w:ind w:left="360"/>
+        <w:rPr>
+          <w:rFonts w:ascii="Palatino Linotype" w:hAnsi="Palatino Linotype"/>
+          <w:noProof/>
+        </w:rPr>
+      </w:pPr>
+      <w:r>
+        <w:rPr>
+          <w:noProof/>
+        </w:rPr>
+        <mc:AlternateContent>
+          <mc:Choice Requires="wpg">
+            <w:drawing>
+              <wp:anchor distT="0" distB="0" distL="114300" distR="114300" simplePos="0" relativeHeight="251666432" behindDoc="0" locked="0" layoutInCell="1" allowOverlap="1" wp14:anchorId="579EA421" wp14:editId="7C0B7A6C">
+                <wp:simplePos x="0" y="0"/>
+                <wp:positionH relativeFrom="column">
+                  <wp:posOffset>95250</wp:posOffset>
+                </wp:positionH>
+                <wp:positionV relativeFrom="paragraph">
+                  <wp:posOffset>739140</wp:posOffset>
+                </wp:positionV>
+                <wp:extent cx="5543550" cy="2743200"/>
+                <wp:effectExtent l="0" t="0" r="0" b="0"/>
+                <wp:wrapTopAndBottom/>
+                <wp:docPr id="7" name="Group 7"/>
+                <wp:cNvGraphicFramePr/>
+                <a:graphic xmlns:a="http://schemas.openxmlformats.org/drawingml/2006/main">
+                  <a:graphicData uri="http://schemas.microsoft.com/office/word/2010/wordprocessingGroup">
+                    <wpg:wgp>
+                      <wpg:cNvGrpSpPr/>
+                      <wpg:grpSpPr>
+                        <a:xfrm>
+                          <a:off x="0" y="0"/>
+                          <a:ext cx="5543550" cy="2743200"/>
+                          <a:chOff x="0" y="0"/>
+                          <a:chExt cx="5543550" cy="2743200"/>
+                        </a:xfrm>
+                      </wpg:grpSpPr>
+                      <pic:pic xmlns:pic="http://schemas.openxmlformats.org/drawingml/2006/picture">
+                        <pic:nvPicPr>
+                          <pic:cNvPr id="8" name="Picture 8"/>
+                          <pic:cNvPicPr>
+                            <a:picLocks noChangeAspect="1"/>
+                          </pic:cNvPicPr>
+                        </pic:nvPicPr>
+                        <pic:blipFill>
+                          <a:blip r:embed="rId10" cstate="print">
+                            <a:extLst>
+                              <a:ext uri="{28A0092B-C50C-407E-A947-70E740481C1C}">
+                                <a14:useLocalDpi xmlns:a14="http://schemas.microsoft.com/office/drawing/2010/main" val="0"/>
+                              </a:ext>
+                            </a:extLst>
+                          </a:blip>
+                          <a:stretch>
+                            <a:fillRect/>
+                          </a:stretch>
+                        </pic:blipFill>
+                        <pic:spPr>
+                          <a:xfrm>
+                            <a:off x="0" y="0"/>
+                            <a:ext cx="2743200" cy="2743200"/>
+                          </a:xfrm>
+                          <a:prstGeom prst="rect">
+                            <a:avLst/>
+                          </a:prstGeom>
+                        </pic:spPr>
+                      </pic:pic>
+                      <pic:pic xmlns:pic="http://schemas.openxmlformats.org/drawingml/2006/picture">
+                        <pic:nvPicPr>
+                          <pic:cNvPr id="9" name="Picture 9"/>
+                          <pic:cNvPicPr>
+                            <a:picLocks noChangeAspect="1"/>
+                          </pic:cNvPicPr>
+                        </pic:nvPicPr>
+                        <pic:blipFill>
+                          <a:blip r:embed="rId11" cstate="print">
+                            <a:extLst>
+                              <a:ext uri="{28A0092B-C50C-407E-A947-70E740481C1C}">
+                                <a14:useLocalDpi xmlns:a14="http://schemas.microsoft.com/office/drawing/2010/main" val="0"/>
+                              </a:ext>
+                            </a:extLst>
+                          </a:blip>
+                          <a:stretch>
+                            <a:fillRect/>
+                          </a:stretch>
+                        </pic:blipFill>
+                        <pic:spPr>
+                          <a:xfrm>
+                            <a:off x="2800350" y="0"/>
+                            <a:ext cx="2743200" cy="2743200"/>
+                          </a:xfrm>
+                          <a:prstGeom prst="rect">
+                            <a:avLst/>
+                          </a:prstGeom>
+                        </pic:spPr>
+                      </pic:pic>
+                    </wpg:wgp>
+                  </a:graphicData>
+                </a:graphic>
+              </wp:anchor>
+            </w:drawing>
+          </mc:Choice>
+          <mc:Fallback>
+            <w:pict>
+              <v:group id="Group 7" o:spid="_x0000_s1026" style="position:absolute;margin-left:7.5pt;margin-top:58.2pt;width:436.5pt;height:3in;z-index:251666432" coordsize="55435,27432" o:gfxdata="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">
+                <v:shape id="Picture 8" o:spid="_x0000_s1027" type="#_x0000_t75" style="position:absolute;width:27432;height:27432;visibility:visible;mso-wrap-style:square" o:gfxdata="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">
+                  <v:imagedata r:id="rId12" o:title=""/>
+                  <v:path arrowok="t"/>
+                </v:shape>
+                <v:shape id="Picture 9" o:spid="_x0000_s1028" type="#_x0000_t75" style="position:absolute;left:28003;width:27432;height:27432;visibility:visible;mso-wrap-style:square" o:gfxdata="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">
+                  <v:imagedata r:id="rId13" o:title=""/>
+                  <v:path arrowok="t"/>
+                </v:shape>
+                <w10:wrap type="topAndBottom"/>
+              </v:group>
+            </w:pict>
+          </mc:Fallback>
+        </mc:AlternateContent>
+      </w:r>
+    </w:p>
+    <w:p>
+      <w:pPr>
+        <w:tabs>
+          <w:tab w:val="center" w:pos="2160"/>
+          <w:tab w:val="center" w:pos="6660"/>
+        </w:tabs>
+      </w:pPr>
+      <w:r>
+        <w:tab/>
+        <w:t>MALE</w:t>
+      </w:r>
+      <w:r>
+        <w:tab/>
+        <w:t>FEMALE</w:t>
+      </w:r>
+    </w:p>
+    <w:p>
+      <w:pPr>
+        <w:tabs>
+          <w:tab w:val="center" w:pos="2160"/>
+          <w:tab w:val="center" w:pos="6660"/>
+        </w:tabs>
+      </w:pPr>
+    </w:p>
+    <w:p>
+      <w:pPr>
+        <w:pStyle w:val="ListParagraph"/>
+        <w:ind w:left="360"/>
+        <w:rPr>
+          <w:rFonts w:ascii="Palatino Linotype" w:hAnsi="Palatino Linotype"/>
+          <w:noProof/>
+        </w:rPr>
+      </w:pPr>
+    </w:p>
+    <w:p>
+      <w:pPr>
+        <w:pStyle w:val="ListParagraph"/>
+        <w:numPr>
+          <w:ilvl w:val="2"/>
+          <w:numId w:val="2"/>
+        </w:numPr>
+        <w:spacing w:after="120"/>
+        <w:rPr>
+          <w:rFonts w:ascii="Palatino Linotype" w:hAnsi="Palatino Linotype"/>
+          <w:noProof/>
+        </w:rPr>
+      </w:pPr>
+      <w:r>
+        <w:rPr>
+          <w:rFonts w:ascii="Palatino Linotype" w:hAnsi="Palatino Linotype"/>
+          <w:noProof/>
+        </w:rPr>
+        <w:lastRenderedPageBreak/>
+        <w:t>QQ plots</w:t>
+      </w:r>
+    </w:p>
+    <w:p>
+      <w:pPr>
+        <w:pStyle w:val="ListParagraph"/>
+        <w:ind w:left="1080"/>
+        <w:rPr>
+          <w:rFonts w:ascii="Palatino Linotype" w:hAnsi="Palatino Linotype"/>
+          <w:noProof/>
+        </w:rPr>
+      </w:pPr>
+    </w:p>
+    <w:p>
+      <w:pPr>
+        <w:pStyle w:val="ListParagraph"/>
+        <w:tabs>
+          <w:tab w:val="center" w:pos="2340"/>
+          <w:tab w:val="center" w:pos="7110"/>
+        </w:tabs>
+        <w:spacing w:after="120"/>
+        <w:ind w:left="360"/>
+      </w:pPr>
+      <w:r>
+        <w:rPr>
+          <w:rFonts w:ascii="Palatino Linotype" w:hAnsi="Palatino Linotype"/>
+          <w:noProof/>
+        </w:rPr>
+        <mc:AlternateContent>
+          <mc:Choice Requires="wpg">
+            <w:drawing>
+              <wp:anchor distT="0" distB="0" distL="114300" distR="114300" simplePos="0" relativeHeight="251660288" behindDoc="0" locked="0" layoutInCell="1" allowOverlap="1" wp14:anchorId="7456F226" wp14:editId="4694847B">
+                <wp:simplePos x="0" y="0"/>
+                <wp:positionH relativeFrom="column">
+                  <wp:posOffset>30480</wp:posOffset>
+                </wp:positionH>
+                <wp:positionV relativeFrom="paragraph">
+                  <wp:posOffset>241935</wp:posOffset>
+                </wp:positionV>
+                <wp:extent cx="5768340" cy="2743200"/>
+                <wp:effectExtent l="0" t="0" r="3810" b="0"/>
+                <wp:wrapTopAndBottom/>
+                <wp:docPr id="15" name="Group 15"/>
+                <wp:cNvGraphicFramePr/>
+                <a:graphic xmlns:a="http://schemas.openxmlformats.org/drawingml/2006/main">
+                  <a:graphicData uri="http://schemas.microsoft.com/office/word/2010/wordprocessingGroup">
+                    <wpg:wgp>
+                      <wpg:cNvGrpSpPr/>
+                      <wpg:grpSpPr>
+                        <a:xfrm>
+                          <a:off x="0" y="0"/>
+                          <a:ext cx="5768340" cy="2743200"/>
+                          <a:chOff x="0" y="0"/>
+                          <a:chExt cx="5768340" cy="2743200"/>
+                        </a:xfrm>
+                      </wpg:grpSpPr>
+                      <pic:pic xmlns:pic="http://schemas.openxmlformats.org/drawingml/2006/picture">
+                        <pic:nvPicPr>
+                          <pic:cNvPr id="4" name="Picture 4"/>
+                          <pic:cNvPicPr>
+                            <a:picLocks noChangeAspect="1"/>
+                          </pic:cNvPicPr>
+                        </pic:nvPicPr>
+                        <pic:blipFill>
+                          <a:blip r:embed="rId14" cstate="print">
+                            <a:extLst>
+                              <a:ext uri="{28A0092B-C50C-407E-A947-70E740481C1C}">
+                                <a14:useLocalDpi xmlns:a14="http://schemas.microsoft.com/office/drawing/2010/main" val="0"/>
+                              </a:ext>
+                            </a:extLst>
+                          </a:blip>
+                          <a:stretch>
+                            <a:fillRect/>
+                          </a:stretch>
+                        </pic:blipFill>
+                        <pic:spPr>
+                          <a:xfrm>
+                            <a:off x="0" y="0"/>
+                            <a:ext cx="2743200" cy="2743200"/>
+                          </a:xfrm>
+                          <a:prstGeom prst="rect">
+                            <a:avLst/>
+                          </a:prstGeom>
+                        </pic:spPr>
+                      </pic:pic>
+                      <pic:pic xmlns:pic="http://schemas.openxmlformats.org/drawingml/2006/picture">
+                        <pic:nvPicPr>
                           <pic:cNvPr id="1" name="Picture 1"/>
                           <pic:cNvPicPr>
                             <a:picLocks noChangeAspect="1"/>
                           </pic:cNvPicPr>
                         </pic:nvPicPr>
                         <pic:blipFill>
-                          <a:blip r:embed="rId7" cstate="print">
+                          <a:blip r:embed="rId15" cstate="print">
                             <a:extLst>
                               <a:ext uri="{28A0092B-C50C-407E-A947-70E740481C1C}">
                                 <a14:useLocalDpi xmlns:a14="http://schemas.microsoft.com/office/drawing/2010/main" val="0"/>
@@ -193,32 +550,13 @@
           </mc:Choice>
           <mc:Fallback>
             <w:pict>
-              <v:group id="Group 15" o:spid="_x0000_s1026" style="position:absolute;margin-left:17.4pt;margin-top:39.15pt;width:454.2pt;height:3in;z-index:251660288" coordsize="57683,27432" o:gfxdata="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">
-                <v:shapetype id="_x0000_t75" coordsize="21600,21600" o:spt="75" o:preferrelative="t" path="m@4@5l@4@11@9@11@9@5xe" filled="f" stroked="f">
-                  <v:stroke joinstyle="miter"/>
-                  <v:formulas>
-                    <v:f eqn="if lineDrawn pixelLineWidth 0"/>
-                    <v:f eqn="sum @0 1 0"/>
-                    <v:f eqn="sum 0 0 @1"/>
-                    <v:f eqn="prod @2 1 2"/>
-                    <v:f eqn="prod @3 21600 pixelWidth"/>
-                    <v:f eqn="prod @3 21600 pixelHeight"/>
-                    <v:f eqn="sum @0 0 1"/>
-                    <v:f eqn="prod @6 1 2"/>
-                    <v:f eqn="prod @7 21600 pixelWidth"/>
-                    <v:f eqn="sum @8 21600 0"/>
-                    <v:f eqn="prod @7 21600 pixelHeight"/>
-                    <v:f eqn="sum @10 21600 0"/>
-                  </v:formulas>
-                  <v:path o:extrusionok="f" gradientshapeok="t" o:connecttype="rect"/>
-                  <o:lock v:ext="edit" aspectratio="t"/>
-                </v:shapetype>
+              <v:group id="Group 15" o:spid="_x0000_s1026" style="position:absolute;margin-left:2.4pt;margin-top:19.05pt;width:454.2pt;height:3in;z-index:251660288" coordsize="57683,27432" o:gfxdata="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">
                 <v:shape id="Picture 4" o:spid="_x0000_s1027" type="#_x0000_t75" style="position:absolute;width:27432;height:27432;visibility:visible;mso-wrap-style:square" o:gfxdata="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">
-                  <v:imagedata r:id="rId8" o:title=""/>
+                  <v:imagedata r:id="rId16" o:title=""/>
                   <v:path arrowok="t"/>
                 </v:shape>
                 <v:shape id="Picture 1" o:spid="_x0000_s1028" type="#_x0000_t75" style="position:absolute;left:30251;width:27432;height:27432;visibility:visible;mso-wrap-style:square" o:gfxdata="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">
-                  <v:imagedata r:id="rId9" o:title=""/>
+                  <v:imagedata r:id="rId17" o:title=""/>
                   <v:path arrowok="t"/>
                 </v:shape>
                 <w10:wrap type="topAndBottom"/>
@@ -228,19 +566,93 @@
         </mc:AlternateContent>
       </w:r>
       <w:r>
-        <w:rPr>
-          <w:rFonts w:ascii="Palatino Linotype" w:hAnsi="Palatino Linotype"/>
-          <w:noProof/>
-        </w:rPr>
-        <w:t>QQ plots</w:t>
-      </w:r>
-    </w:p>
-    <w:p>
-      <w:pPr>
-        <w:rPr>
-          <w:rFonts w:ascii="Palatino Linotype" w:hAnsi="Palatino Linotype"/>
-          <w:noProof/>
-        </w:rPr>
+        <w:tab/>
+        <w:t>MALE</w:t>
+      </w:r>
+      <w:r>
+        <w:tab/>
+        <w:t>FEMALE</w:t>
+      </w:r>
+    </w:p>
+    <w:p>
+      <w:pPr>
+        <w:pStyle w:val="ListParagraph"/>
+        <w:ind w:left="1080"/>
+        <w:rPr>
+          <w:rFonts w:ascii="Palatino Linotype" w:hAnsi="Palatino Linotype"/>
+          <w:noProof/>
+        </w:rPr>
+      </w:pPr>
+    </w:p>
+    <w:p>
+      <w:pPr>
+        <w:rPr>
+          <w:rFonts w:ascii="Palatino Linotype" w:hAnsi="Palatino Linotype"/>
+        </w:rPr>
+      </w:pPr>
+      <w:r>
+        <w:rPr>
+          <w:rFonts w:ascii="Palatino Linotype" w:hAnsi="Palatino Linotype"/>
+        </w:rPr>
+        <w:t>For the male population, removal of an outlier for individual 31 results in a QQ plot that does not show any deviation from the chi-square assumption. The female population does not fit the like as nicely</w:t>
+      </w:r>
+      <w:r>
+        <w:rPr>
+          <w:rFonts w:ascii="Palatino Linotype" w:hAnsi="Palatino Linotype"/>
+        </w:rPr>
+        <w:t xml:space="preserve"> in one try</w:t>
+      </w:r>
+      <w:r>
+        <w:rPr>
+          <w:rFonts w:ascii="Palatino Linotype" w:hAnsi="Palatino Linotype"/>
+        </w:rPr>
+        <w:t xml:space="preserve">, but a QQ envelope shows that the higher ranked observations are not out of the norm for a </w:t>
+      </w:r>
+      <w:proofErr w:type="gramStart"/>
+      <w:r>
+        <w:rPr>
+          <w:rFonts w:ascii="Palatino Linotype" w:hAnsi="Palatino Linotype"/>
+        </w:rPr>
+        <w:t>χ</w:t>
+      </w:r>
+      <w:r>
+        <w:rPr>
+          <w:rFonts w:ascii="Palatino Linotype" w:hAnsi="Palatino Linotype"/>
+          <w:vertAlign w:val="superscript"/>
+        </w:rPr>
+        <w:t>2</w:t>
+      </w:r>
+      <w:r>
+        <w:rPr>
+          <w:rFonts w:ascii="Palatino Linotype" w:hAnsi="Palatino Linotype"/>
+          <w:vertAlign w:val="subscript"/>
+        </w:rPr>
+        <w:t>(</w:t>
+      </w:r>
+      <w:proofErr w:type="gramEnd"/>
+      <w:r>
+        <w:rPr>
+          <w:rFonts w:ascii="Palatino Linotype" w:hAnsi="Palatino Linotype"/>
+          <w:vertAlign w:val="subscript"/>
+        </w:rPr>
+        <w:t>2)</w:t>
+      </w:r>
+      <w:r>
+        <w:rPr>
+          <w:rFonts w:ascii="Palatino Linotype" w:hAnsi="Palatino Linotype"/>
+        </w:rPr>
+        <w:t xml:space="preserve"> distribution.</w:t>
+      </w:r>
+    </w:p>
+    <w:p>
+      <w:pPr>
+        <w:pStyle w:val="ListParagraph"/>
+        <w:tabs>
+          <w:tab w:val="center" w:pos="2340"/>
+          <w:tab w:val="center" w:pos="7110"/>
+        </w:tabs>
+        <w:spacing w:after="120"/>
+        <w:ind w:left="360"/>
       </w:pPr>
       <w:r>
         <w:rPr>
@@ -250,13 +662,13 @@
         <mc:AlternateContent>
           <mc:Choice Requires="wpg">
             <w:drawing>
-              <wp:anchor distT="0" distB="0" distL="114300" distR="114300" simplePos="0" relativeHeight="251662336" behindDoc="0" locked="0" layoutInCell="1" allowOverlap="1">
+              <wp:anchor distT="0" distB="0" distL="114300" distR="114300" simplePos="0" relativeHeight="251662336" behindDoc="0" locked="0" layoutInCell="1" allowOverlap="1" wp14:anchorId="20949D52" wp14:editId="00641601">
                 <wp:simplePos x="0" y="0"/>
                 <wp:positionH relativeFrom="column">
-                  <wp:posOffset>220980</wp:posOffset>
+                  <wp:posOffset>49530</wp:posOffset>
                 </wp:positionH>
                 <wp:positionV relativeFrom="paragraph">
-                  <wp:posOffset>3193415</wp:posOffset>
+                  <wp:posOffset>337820</wp:posOffset>
                 </wp:positionV>
                 <wp:extent cx="5768340" cy="2743200"/>
                 <wp:effectExtent l="0" t="0" r="3810" b="0"/>
@@ -283,7 +695,7 @@
                           </pic:cNvPicPr>
                         </pic:nvPicPr>
                         <pic:blipFill>
-                          <a:blip r:embed="rId10" cstate="print">
+                          <a:blip r:embed="rId18" cstate="print">
                             <a:extLst>
                               <a:ext uri="{28A0092B-C50C-407E-A947-70E740481C1C}">
                                 <a14:useLocalDpi xmlns:a14="http://schemas.microsoft.com/office/drawing/2010/main" val="0"/>
@@ -312,7 +724,7 @@
                           </pic:cNvPicPr>
                         </pic:nvPicPr>
                         <pic:blipFill>
-                          <a:blip r:embed="rId11" cstate="print">
+                          <a:blip r:embed="rId19" cstate="print">
                             <a:extLst>
                               <a:ext uri="{28A0092B-C50C-407E-A947-70E740481C1C}">
                                 <a14:useLocalDpi xmlns:a14="http://schemas.microsoft.com/office/drawing/2010/main" val="0"/>
@@ -341,13 +753,13 @@
           </mc:Choice>
           <mc:Fallback>
             <w:pict>
-              <v:group id="Group 14" o:spid="_x0000_s1026" style="position:absolute;margin-left:17.4pt;margin-top:251.45pt;width:454.2pt;height:3in;z-index:251662336" coordsize="57683,27432" o:gfxdata="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">
+              <v:group id="Group 14" o:spid="_x0000_s1026" style="position:absolute;margin-left:3.9pt;margin-top:26.6pt;width:454.2pt;height:3in;z-index:251662336" coordsize="57683,27432" o:gfxdata="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">
                 <v:shape id="Picture 6" o:spid="_x0000_s1027" type="#_x0000_t75" style="position:absolute;width:27432;height:27432;visibility:visible;mso-wrap-style:square" o:gfxdata="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">
-                  <v:imagedata r:id="rId12" o:title=""/>
+                  <v:imagedata r:id="rId20" o:title=""/>
                   <v:path arrowok="t"/>
                 </v:shape>
                 <v:shape id="Picture 11" o:spid="_x0000_s1028" type="#_x0000_t75" style="position:absolute;left:30251;width:27432;height:27432;visibility:visible;mso-wrap-style:square" o:gfxdata="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">
-                  <v:imagedata r:id="rId13" o:title=""/>
+                  <v:imagedata r:id="rId21" o:title=""/>
                   <v:path arrowok="t"/>
                 </v:shape>
                 <w10:wrap type="topAndBottom"/>
@@ -356,73 +768,21 @@
           </mc:Fallback>
         </mc:AlternateContent>
       </w:r>
-    </w:p>
-    <w:p>
-      <w:pPr>
-        <w:rPr>
-          <w:rFonts w:ascii="Palatino Linotype" w:hAnsi="Palatino Linotype"/>
-        </w:rPr>
-      </w:pPr>
-      <w:r>
-        <w:rPr>
-          <w:rFonts w:ascii="Palatino Linotype" w:hAnsi="Palatino Linotype"/>
-        </w:rPr>
-        <w:t xml:space="preserve">For the male population, removal of an outlier for individual 31 results in a QQ plot that does not show any deviation from the chi-square assumption. The female population does not fit the </w:t>
-      </w:r>
-      <w:r>
-        <w:rPr>
-          <w:rFonts w:ascii="Palatino Linotype" w:hAnsi="Palatino Linotype"/>
-        </w:rPr>
-        <w:lastRenderedPageBreak/>
-        <w:t>like as nicely</w:t>
-      </w:r>
-      <w:r>
-        <w:rPr>
-          <w:rFonts w:ascii="Palatino Linotype" w:hAnsi="Palatino Linotype"/>
-        </w:rPr>
-        <w:t xml:space="preserve"> in one try</w:t>
-      </w:r>
-      <w:r>
-        <w:rPr>
-          <w:rFonts w:ascii="Palatino Linotype" w:hAnsi="Palatino Linotype"/>
-        </w:rPr>
-        <w:t xml:space="preserve">, but a QQ envelope shows that the higher ranked observations are not out of the norm for a </w:t>
-      </w:r>
-      <w:proofErr w:type="gramStart"/>
-      <w:r>
-        <w:rPr>
-          <w:rFonts w:ascii="Palatino Linotype" w:hAnsi="Palatino Linotype"/>
-        </w:rPr>
-        <w:t>χ</w:t>
-      </w:r>
-      <w:r>
-        <w:rPr>
-          <w:rFonts w:ascii="Palatino Linotype" w:hAnsi="Palatino Linotype"/>
-          <w:vertAlign w:val="superscript"/>
-        </w:rPr>
-        <w:t>2</w:t>
-      </w:r>
-      <w:r>
-        <w:rPr>
-          <w:rFonts w:ascii="Palatino Linotype" w:hAnsi="Palatino Linotype"/>
-          <w:vertAlign w:val="subscript"/>
-        </w:rPr>
-        <w:t>(</w:t>
-      </w:r>
-      <w:proofErr w:type="gramEnd"/>
-      <w:r>
-        <w:rPr>
-          <w:rFonts w:ascii="Palatino Linotype" w:hAnsi="Palatino Linotype"/>
-          <w:vertAlign w:val="subscript"/>
-        </w:rPr>
-        <w:t>2)</w:t>
-      </w:r>
-      <w:r>
-        <w:rPr>
-          <w:rFonts w:ascii="Palatino Linotype" w:hAnsi="Palatino Linotype"/>
-        </w:rPr>
-        <w:t xml:space="preserve"> distribution.</w:t>
-      </w:r>
+      <w:r>
+        <w:tab/>
+        <w:t>MALE</w:t>
+      </w:r>
+      <w:r>
+        <w:tab/>
+        <w:t>FEMALE</w:t>
+      </w:r>
+    </w:p>
+    <w:p>
+      <w:pPr>
+        <w:rPr>
+          <w:rFonts w:ascii="Palatino Linotype" w:hAnsi="Palatino Linotype"/>
+        </w:rPr>
+      </w:pPr>
     </w:p>
     <w:p>
       <w:pPr>
@@ -483,208 +843,6 @@
         </w:rPr>
         <w:t>univariate CIs</w:t>
       </w:r>
-    </w:p>
-    <w:p>
-      <w:pPr>
-        <w:pStyle w:val="ListParagraph"/>
-        <w:ind w:left="1080"/>
-        <w:rPr>
-          <w:rFonts w:ascii="Palatino Linotype" w:eastAsiaTheme="minorEastAsia" w:hAnsi="Palatino Linotype"/>
-          <w:noProof/>
-        </w:rPr>
-      </w:pPr>
-      <m:oMathPara>
-        <m:oMath>
-          <m:sSub>
-            <m:sSubPr>
-              <m:ctrlPr>
-                <w:rPr>
-                  <w:rFonts w:ascii="Cambria Math" w:hAnsi="Cambria Math"/>
-                  <w:i/>
-                  <w:noProof/>
-                </w:rPr>
-              </m:ctrlPr>
-            </m:sSubPr>
-            <m:e>
-              <m:r>
-                <w:rPr>
-                  <w:rFonts w:ascii="Cambria Math" w:hAnsi="Cambria Math"/>
-                  <w:noProof/>
-                </w:rPr>
-                <m:t>μ</m:t>
-              </m:r>
-            </m:e>
-            <m:sub>
-              <m:r>
-                <w:rPr>
-                  <w:rFonts w:ascii="Cambria Math" w:hAnsi="Cambria Math"/>
-                  <w:noProof/>
-                </w:rPr>
-                <m:t>i</m:t>
-              </m:r>
-            </m:sub>
-          </m:sSub>
-          <m:r>
-            <w:rPr>
-              <w:rFonts w:ascii="Cambria Math" w:hAnsi="Cambria Math"/>
-              <w:noProof/>
-            </w:rPr>
-            <m:t>±</m:t>
-          </m:r>
-          <m:sSub>
-            <m:sSubPr>
-              <m:ctrlPr>
-                <w:rPr>
-                  <w:rFonts w:ascii="Cambria Math" w:hAnsi="Cambria Math"/>
-                  <w:i/>
-                  <w:noProof/>
-                </w:rPr>
-              </m:ctrlPr>
-            </m:sSubPr>
-            <m:e>
-              <m:r>
-                <w:rPr>
-                  <w:rFonts w:ascii="Cambria Math" w:hAnsi="Cambria Math"/>
-                  <w:noProof/>
-                </w:rPr>
-                <m:t>t</m:t>
-              </m:r>
-            </m:e>
-            <m:sub>
-              <m:d>
-                <m:dPr>
-                  <m:ctrlPr>
-                    <w:rPr>
-                      <w:rFonts w:ascii="Cambria Math" w:hAnsi="Cambria Math"/>
-                      <w:i/>
-                      <w:noProof/>
-                    </w:rPr>
-                  </m:ctrlPr>
-                </m:dPr>
-                <m:e>
-                  <m:r>
-                    <w:rPr>
-                      <w:rFonts w:ascii="Cambria Math" w:hAnsi="Cambria Math"/>
-                      <w:noProof/>
-                    </w:rPr>
-                    <m:t>1-</m:t>
-                  </m:r>
-                  <m:f>
-                    <m:fPr>
-                      <m:type m:val="skw"/>
-                      <m:ctrlPr>
-                        <w:rPr>
-                          <w:rFonts w:ascii="Cambria Math" w:hAnsi="Cambria Math"/>
-                          <w:i/>
-                          <w:noProof/>
-                        </w:rPr>
-                      </m:ctrlPr>
-                    </m:fPr>
-                    <m:num>
-                      <m:r>
-                        <w:rPr>
-                          <w:rFonts w:ascii="Cambria Math" w:hAnsi="Cambria Math"/>
-                          <w:noProof/>
-                        </w:rPr>
-                        <m:t>α</m:t>
-                      </m:r>
-                    </m:num>
-                    <m:den>
-                      <m:r>
-                        <w:rPr>
-                          <w:rFonts w:ascii="Cambria Math" w:hAnsi="Cambria Math"/>
-                          <w:noProof/>
-                        </w:rPr>
-                        <m:t>2</m:t>
-                      </m:r>
-                    </m:den>
-                  </m:f>
-                  <m:r>
-                    <w:rPr>
-                      <w:rFonts w:ascii="Cambria Math" w:hAnsi="Cambria Math"/>
-                      <w:noProof/>
-                    </w:rPr>
-                    <m:t>, n-1</m:t>
-                  </m:r>
-                </m:e>
-              </m:d>
-            </m:sub>
-          </m:sSub>
-          <m:rad>
-            <m:radPr>
-              <m:degHide m:val="1"/>
-              <m:ctrlPr>
-                <w:rPr>
-                  <w:rFonts w:ascii="Cambria Math" w:hAnsi="Cambria Math"/>
-                  <w:i/>
-                  <w:noProof/>
-                </w:rPr>
-              </m:ctrlPr>
-            </m:radPr>
-            <m:deg/>
-            <m:e>
-              <m:f>
-                <m:fPr>
-                  <m:ctrlPr>
-                    <w:rPr>
-                      <w:rFonts w:ascii="Cambria Math" w:hAnsi="Cambria Math"/>
-                      <w:i/>
-                      <w:noProof/>
-                    </w:rPr>
-                  </m:ctrlPr>
-                </m:fPr>
-                <m:num>
-                  <m:sSup>
-                    <m:sSupPr>
-                      <m:ctrlPr>
-                        <w:rPr>
-                          <w:rFonts w:ascii="Cambria Math" w:hAnsi="Cambria Math"/>
-                          <w:i/>
-                          <w:noProof/>
-                        </w:rPr>
-                      </m:ctrlPr>
-                    </m:sSupPr>
-                    <m:e>
-                      <m:r>
-                        <w:rPr>
-                          <w:rFonts w:ascii="Cambria Math" w:hAnsi="Cambria Math"/>
-                          <w:noProof/>
-                        </w:rPr>
-                        <m:t>s</m:t>
-                      </m:r>
-                    </m:e>
-                    <m:sup>
-                      <m:r>
-                        <w:rPr>
-                          <w:rFonts w:ascii="Cambria Math" w:hAnsi="Cambria Math"/>
-                          <w:noProof/>
-                        </w:rPr>
-                        <m:t>2</m:t>
-                      </m:r>
-                    </m:sup>
-                  </m:sSup>
-                </m:num>
-                <m:den>
-                  <m:r>
-                    <w:rPr>
-                      <w:rFonts w:ascii="Cambria Math" w:hAnsi="Cambria Math"/>
-                      <w:noProof/>
-                    </w:rPr>
-                    <m:t>n</m:t>
-                  </m:r>
-                </m:den>
-              </m:f>
-            </m:e>
-          </m:rad>
-          <m:r>
-            <w:rPr>
-              <w:rFonts w:ascii="Cambria Math" w:hAnsi="Cambria Math"/>
-              <w:noProof/>
-            </w:rPr>
-            <m:t xml:space="preserve"> </m:t>
-          </m:r>
-        </m:oMath>
-      </m:oMathPara>
     </w:p>
     <w:p>
       <w:pPr>
@@ -736,14 +894,7 @@
             <w:rFonts w:ascii="Cambria Math" w:eastAsiaTheme="minorEastAsia" w:hAnsi="Cambria Math"/>
             <w:noProof/>
           </w:rPr>
-          <m:t>=189.31±</m:t>
-        </m:r>
-        <m:r>
-          <w:rPr>
-            <w:rFonts w:ascii="Cambria Math" w:eastAsiaTheme="minorEastAsia" w:hAnsi="Cambria Math"/>
-            <w:noProof/>
-          </w:rPr>
-          <m:t>2.86</m:t>
+          <m:t>=189.31±2.86</m:t>
         </m:r>
       </m:oMath>
     </w:p>
@@ -797,28 +948,7 @@
             <w:rFonts w:ascii="Cambria Math" w:eastAsiaTheme="minorEastAsia" w:hAnsi="Cambria Math"/>
             <w:noProof/>
           </w:rPr>
-          <m:t>=</m:t>
-        </m:r>
-        <m:r>
-          <w:rPr>
-            <w:rFonts w:ascii="Cambria Math" w:eastAsiaTheme="minorEastAsia" w:hAnsi="Cambria Math"/>
-            <w:noProof/>
-          </w:rPr>
-          <m:t>280.95</m:t>
-        </m:r>
-        <m:r>
-          <w:rPr>
-            <w:rFonts w:ascii="Cambria Math" w:eastAsiaTheme="minorEastAsia" w:hAnsi="Cambria Math"/>
-            <w:noProof/>
-          </w:rPr>
-          <m:t>±</m:t>
-        </m:r>
-        <m:r>
-          <w:rPr>
-            <w:rFonts w:ascii="Cambria Math" w:eastAsiaTheme="minorEastAsia" w:hAnsi="Cambria Math"/>
-            <w:noProof/>
-          </w:rPr>
-          <m:t>3.99</m:t>
+          <m:t>=280.95±3.99</m:t>
         </m:r>
       </m:oMath>
     </w:p>
@@ -851,6 +981,16 @@
         </w:rPr>
         <w:t>bivariate confidence region</w:t>
       </w:r>
+    </w:p>
+    <w:p>
+      <w:pPr>
+        <w:pStyle w:val="ListParagraph"/>
+        <w:ind w:left="1080"/>
+        <w:rPr>
+          <w:rFonts w:ascii="Palatino Linotype" w:hAnsi="Palatino Linotype"/>
+          <w:noProof/>
+        </w:rPr>
+      </w:pPr>
     </w:p>
     <w:p>
       <w:pPr>
@@ -2003,28 +2143,7 @@
             <w:rFonts w:ascii="Cambria Math" w:eastAsiaTheme="minorEastAsia" w:hAnsi="Cambria Math"/>
             <w:noProof/>
           </w:rPr>
-          <m:t>=</m:t>
-        </m:r>
-        <m:r>
-          <w:rPr>
-            <w:rFonts w:ascii="Cambria Math" w:eastAsiaTheme="minorEastAsia" w:hAnsi="Cambria Math"/>
-            <w:noProof/>
-          </w:rPr>
-          <m:t>187.16</m:t>
-        </m:r>
-        <m:r>
-          <w:rPr>
-            <w:rFonts w:ascii="Cambria Math" w:eastAsiaTheme="minorEastAsia" w:hAnsi="Cambria Math"/>
-            <w:noProof/>
-          </w:rPr>
-          <m:t>±</m:t>
-        </m:r>
-        <m:r>
-          <w:rPr>
-            <w:rFonts w:ascii="Cambria Math" w:eastAsiaTheme="minorEastAsia" w:hAnsi="Cambria Math"/>
-            <w:noProof/>
-          </w:rPr>
-          <m:t>3.64</m:t>
+          <m:t>=187.16±3.64</m:t>
         </m:r>
       </m:oMath>
     </w:p>
@@ -2138,28 +2257,7 @@
             <w:rFonts w:ascii="Cambria Math" w:eastAsiaTheme="minorEastAsia" w:hAnsi="Cambria Math"/>
             <w:noProof/>
           </w:rPr>
-          <m:t>=</m:t>
-        </m:r>
-        <m:r>
-          <w:rPr>
-            <w:rFonts w:ascii="Cambria Math" w:eastAsiaTheme="minorEastAsia" w:hAnsi="Cambria Math"/>
-            <w:noProof/>
-          </w:rPr>
-          <m:t>280.95</m:t>
-        </m:r>
-        <m:r>
-          <w:rPr>
-            <w:rFonts w:ascii="Cambria Math" w:eastAsiaTheme="minorEastAsia" w:hAnsi="Cambria Math"/>
-            <w:noProof/>
-          </w:rPr>
-          <m:t>±</m:t>
-        </m:r>
-        <m:r>
-          <w:rPr>
-            <w:rFonts w:ascii="Cambria Math" w:eastAsiaTheme="minorEastAsia" w:hAnsi="Cambria Math"/>
-            <w:noProof/>
-          </w:rPr>
-          <m:t>5.09</m:t>
+          <m:t>=280.95±5.09</m:t>
         </m:r>
       </m:oMath>
     </w:p>
@@ -2350,6 +2448,8 @@
         </w:rPr>
         <w:t xml:space="preserve">    for(i in 1:p) {</w:t>
       </w:r>
+      <w:bookmarkStart w:id="0" w:name="_GoBack"/>
+      <w:bookmarkEnd w:id="0"/>
     </w:p>
     <w:p>
       <w:pPr>
@@ -2365,6 +2465,7 @@
           <w:rFonts w:ascii="Courier New" w:hAnsi="Courier New" w:cs="Courier New"/>
           <w:noProof/>
         </w:rPr>
+        <w:lastRenderedPageBreak/>
         <w:t xml:space="preserve">        x[ , i] &lt;- rnorm(n)</w:t>
       </w:r>
     </w:p>
@@ -2509,8 +2610,6 @@
           <w:noProof/>
         </w:rPr>
       </w:pPr>
-      <w:bookmarkStart w:id="0" w:name="_GoBack"/>
-      <w:bookmarkEnd w:id="0"/>
     </w:p>
     <w:p>
       <w:pPr>

</xml_diff>